<commit_message>
changed The web tech column
</commit_message>
<xml_diff>
--- a/Soham_C_resume.docx
+++ b/Soham_C_resume.docx
@@ -295,8 +295,6 @@
           </mc:Fallback>
         </mc:AlternateContent>
       </w:r>
-      <w:bookmarkStart w:id="0" w:name="_GoBack"/>
-      <w:bookmarkEnd w:id="0"/>
       <w:r>
         <w:rPr>
           <w:sz w:val="24"/>
@@ -1203,6 +1201,8 @@
           <w:color w:val="2D4BB6"/>
         </w:rPr>
       </w:pPr>
+      <w:bookmarkStart w:id="0" w:name="_GoBack"/>
+      <w:bookmarkEnd w:id="0"/>
       <w:r>
         <w:rPr>
           <w:sz w:val="24"/>
@@ -1239,15 +1239,6 @@
                         <a:ln w="6350">
                           <a:noFill/>
                         </a:ln>
-                        <a:extLst>
-                          <a:ext uri="{909E8E84-426E-40DD-AFC4-6F175D3DCCD1}">
-                            <a14:hiddenFill xmlns:a14="http://schemas.microsoft.com/office/drawing/2010/main">
-                              <a:solidFill>
-                                <a:srgbClr val="2D4BB6"/>
-                              </a:solidFill>
-                            </a14:hiddenFill>
-                          </a:ext>
-                        </a:extLst>
                       </wps:spPr>
                       <wps:style>
                         <a:lnRef idx="0">
@@ -1536,42 +1527,6 @@
                           </w:p>
                           <w:p>
                             <w:pPr>
-                              <w:numPr>
-                                <w:ilvl w:val="0"/>
-                                <w:numId w:val="1"/>
-                              </w:numPr>
-                              <w:ind w:left="420" w:leftChars="0" w:hanging="420" w:firstLineChars="0"/>
-                              <w:rPr>
-                                <w:rFonts w:asciiTheme="majorAscii"/>
-                                <w:color w:val="FFFFFF" w:themeColor="background1"/>
-                                <w:sz w:val="24"/>
-                                <w:szCs w:val="24"/>
-                                <w:lang w:val="en-IN"/>
-                                <w14:textFill>
-                                  <w14:solidFill>
-                                    <w14:schemeClr w14:val="bg1"/>
-                                  </w14:solidFill>
-                                </w14:textFill>
-                              </w:rPr>
-                            </w:pPr>
-                            <w:r>
-                              <w:rPr>
-                                <w:rFonts w:asciiTheme="majorAscii"/>
-                                <w:color w:val="FFFFFF" w:themeColor="background1"/>
-                                <w:sz w:val="24"/>
-                                <w:szCs w:val="24"/>
-                                <w:lang w:val="en-IN"/>
-                                <w14:textFill>
-                                  <w14:solidFill>
-                                    <w14:schemeClr w14:val="bg1"/>
-                                  </w14:solidFill>
-                                </w14:textFill>
-                              </w:rPr>
-                              <w:t>React Js</w:t>
-                            </w:r>
-                          </w:p>
-                          <w:p>
-                            <w:pPr>
                               <w:rPr>
                                 <w:rFonts w:asciiTheme="majorAscii"/>
                                 <w:color w:val="FFFFFF" w:themeColor="background1"/>
@@ -2190,6 +2145,7 @@
                             <w:pPr>
                               <w:pStyle w:val="4"/>
                               <w:numPr>
+                                <w:ilvl w:val="0"/>
                                 <w:numId w:val="0"/>
                               </w:numPr>
                               <w:spacing w:before="44"/>
@@ -2387,6 +2343,7 @@
                             <w:pPr>
                               <w:pStyle w:val="4"/>
                               <w:numPr>
+                                <w:ilvl w:val="0"/>
                                 <w:numId w:val="0"/>
                               </w:numPr>
                               <w:spacing w:before="44"/>
@@ -2444,7 +2401,7 @@
           </mc:Choice>
           <mc:Fallback>
             <w:pict>
-              <v:shape id="_x0000_s1026" o:spid="_x0000_s1026" o:spt="202" type="#_x0000_t202" style="position:absolute;left:0pt;margin-left:-5.5pt;margin-top:7.6pt;height:631.75pt;width:141.05pt;z-index:251661312;mso-width-relative:page;mso-height-relative:page;" filled="f" stroked="f" coordsize="21600,21600" o:gfxdata="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">
+              <v:shape id="_x0000_s1026" o:spid="_x0000_s1026" o:spt="202" type="#_x0000_t202" style="position:absolute;left:0pt;margin-left:-5.5pt;margin-top:7.6pt;height:631.75pt;width:141.05pt;z-index:251661312;mso-width-relative:page;mso-height-relative:page;" filled="f" stroked="f" coordsize="21600,21600" o:gfxdata="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">
                 <v:fill on="f" focussize="0,0"/>
                 <v:stroke on="f" weight="0.5pt"/>
                 <v:imagedata o:title=""/>
@@ -2722,42 +2679,6 @@
                     </w:p>
                     <w:p>
                       <w:pPr>
-                        <w:numPr>
-                          <w:ilvl w:val="0"/>
-                          <w:numId w:val="1"/>
-                        </w:numPr>
-                        <w:ind w:left="420" w:leftChars="0" w:hanging="420" w:firstLineChars="0"/>
-                        <w:rPr>
-                          <w:rFonts w:asciiTheme="majorAscii"/>
-                          <w:color w:val="FFFFFF" w:themeColor="background1"/>
-                          <w:sz w:val="24"/>
-                          <w:szCs w:val="24"/>
-                          <w:lang w:val="en-IN"/>
-                          <w14:textFill>
-                            <w14:solidFill>
-                              <w14:schemeClr w14:val="bg1"/>
-                            </w14:solidFill>
-                          </w14:textFill>
-                        </w:rPr>
-                      </w:pPr>
-                      <w:r>
-                        <w:rPr>
-                          <w:rFonts w:asciiTheme="majorAscii"/>
-                          <w:color w:val="FFFFFF" w:themeColor="background1"/>
-                          <w:sz w:val="24"/>
-                          <w:szCs w:val="24"/>
-                          <w:lang w:val="en-IN"/>
-                          <w14:textFill>
-                            <w14:solidFill>
-                              <w14:schemeClr w14:val="bg1"/>
-                            </w14:solidFill>
-                          </w14:textFill>
-                        </w:rPr>
-                        <w:t>React Js</w:t>
-                      </w:r>
-                    </w:p>
-                    <w:p>
-                      <w:pPr>
                         <w:rPr>
                           <w:rFonts w:asciiTheme="majorAscii"/>
                           <w:color w:val="FFFFFF" w:themeColor="background1"/>
@@ -3376,6 +3297,7 @@
                       <w:pPr>
                         <w:pStyle w:val="4"/>
                         <w:numPr>
+                          <w:ilvl w:val="0"/>
                           <w:numId w:val="0"/>
                         </w:numPr>
                         <w:spacing w:before="44"/>
@@ -3573,6 +3495,7 @@
                       <w:pPr>
                         <w:pStyle w:val="4"/>
                         <w:numPr>
+                          <w:ilvl w:val="0"/>
                           <w:numId w:val="0"/>
                         </w:numPr>
                         <w:spacing w:before="44"/>

</xml_diff>

<commit_message>
changed The number of courses
</commit_message>
<xml_diff>
--- a/Soham_C_resume.docx
+++ b/Soham_C_resume.docx
@@ -1201,8 +1201,6 @@
           <w:color w:val="2D4BB6"/>
         </w:rPr>
       </w:pPr>
-      <w:bookmarkStart w:id="0" w:name="_GoBack"/>
-      <w:bookmarkEnd w:id="0"/>
       <w:r>
         <w:rPr>
           <w:sz w:val="24"/>
@@ -5515,15 +5513,8 @@
           </w:cols>
         </w:sectPr>
       </w:pPr>
-      <w:r>
-        <w:rPr>
-          <w:rFonts w:hint="default" w:asciiTheme="majorAscii"/>
-          <w:color w:val="auto"/>
-          <w:sz w:val="24"/>
-          <w:lang w:val="en-IN"/>
-        </w:rPr>
-        <w:t>Goldman Sachs Virtual Engineering Program</w:t>
-      </w:r>
+      <w:bookmarkStart w:id="0" w:name="_GoBack"/>
+      <w:bookmarkEnd w:id="0"/>
     </w:p>
     <w:p>
       <w:pPr>
@@ -6140,7 +6131,7 @@
     <w:lsdException w:unhideWhenUsed="0" w:uiPriority="0" w:semiHidden="0" w:name="HTML Sample"/>
     <w:lsdException w:unhideWhenUsed="0" w:uiPriority="0" w:semiHidden="0" w:name="HTML Typewriter"/>
     <w:lsdException w:unhideWhenUsed="0" w:uiPriority="0" w:semiHidden="0" w:name="HTML Variable"/>
-    <w:lsdException w:unhideWhenUsed="0" w:uiPriority="0" w:name="Normal Table"/>
+    <w:lsdException w:qFormat="1" w:unhideWhenUsed="0" w:uiPriority="0" w:name="Normal Table"/>
     <w:lsdException w:unhideWhenUsed="0" w:uiPriority="0" w:semiHidden="0" w:name="annotation subject"/>
     <w:lsdException w:unhideWhenUsed="0" w:uiPriority="0" w:semiHidden="0" w:name="Table Simple 1"/>
     <w:lsdException w:unhideWhenUsed="0" w:uiPriority="0" w:semiHidden="0" w:name="Table Simple 2"/>
@@ -6354,6 +6345,7 @@
   <w:style w:type="table" w:default="1" w:styleId="10">
     <w:name w:val="Normal Table"/>
     <w:semiHidden/>
+    <w:qFormat/>
     <w:uiPriority w:val="0"/>
     <w:tblPr>
       <w:tblLayout w:type="fixed"/>

</xml_diff>

<commit_message>
modified the courses section
</commit_message>
<xml_diff>
--- a/Soham_C_resume.docx
+++ b/Soham_C_resume.docx
@@ -5457,30 +5457,6 @@
           <w:sz w:val="24"/>
         </w:rPr>
         <w:t>Machine Learning For All, University Of London</w:t>
-      </w:r>
-    </w:p>
-    <w:p>
-      <w:pPr>
-        <w:numPr>
-          <w:ilvl w:val="0"/>
-          <w:numId w:val="5"/>
-        </w:numPr>
-        <w:spacing w:before="0"/>
-        <w:ind w:left="420" w:leftChars="0" w:right="0" w:hanging="420" w:firstLineChars="0"/>
-        <w:jc w:val="left"/>
-        <w:rPr>
-          <w:rFonts w:hint="default" w:asciiTheme="majorAscii"/>
-          <w:sz w:val="24"/>
-          <w:lang w:val="en-IN"/>
-        </w:rPr>
-      </w:pPr>
-      <w:r>
-        <w:rPr>
-          <w:rFonts w:hint="default" w:asciiTheme="majorAscii"/>
-          <w:sz w:val="24"/>
-          <w:lang w:val="en-IN"/>
-        </w:rPr>
-        <w:t>CS50W web programming, Harvard university</w:t>
       </w:r>
     </w:p>
     <w:p>

</xml_diff>